<commit_message>
Added two sections to the report
</commit_message>
<xml_diff>
--- a/doc/09-18-2014 Summary.docx
+++ b/doc/09-18-2014 Summary.docx
@@ -5514,17 +5514,14 @@
       <w:pPr>
         <w:pStyle w:val="Heading3"/>
       </w:pPr>
-      <w:r>
-        <w:lastRenderedPageBreak/>
-        <w:br w:type="page"/>
-      </w:r>
+      <w:bookmarkStart w:id="0" w:name="_GoBack"/>
+      <w:bookmarkEnd w:id="0"/>
     </w:p>
     <w:p>
       <w:pPr>
         <w:pStyle w:val="Heading3"/>
       </w:pPr>
       <w:r>
-        <w:lastRenderedPageBreak/>
         <w:t>POS</w:t>
       </w:r>
     </w:p>
@@ -7639,6 +7636,7 @@
                 <w:color w:val="000000"/>
                 <w:lang w:eastAsia="zh-CN"/>
               </w:rPr>
+              <w:lastRenderedPageBreak/>
               <w:t xml:space="preserve">VBZ </w:t>
             </w:r>
           </w:p>
@@ -7779,7 +7777,6 @@
                 <w:color w:val="000000"/>
                 <w:lang w:eastAsia="zh-CN"/>
               </w:rPr>
-              <w:lastRenderedPageBreak/>
               <w:t xml:space="preserve">VBP </w:t>
             </w:r>
           </w:p>
@@ -9331,6 +9328,7 @@
                 <w:color w:val="000000"/>
                 <w:lang w:eastAsia="zh-CN"/>
               </w:rPr>
+              <w:lastRenderedPageBreak/>
               <w:t xml:space="preserve">NN , </w:t>
             </w:r>
           </w:p>
@@ -9471,7 +9469,6 @@
                 <w:color w:val="000000"/>
                 <w:lang w:eastAsia="zh-CN"/>
               </w:rPr>
-              <w:lastRenderedPageBreak/>
               <w:t xml:space="preserve">IN NNS </w:t>
             </w:r>
           </w:p>
@@ -12454,6 +12451,7 @@
                 <w:color w:val="000000"/>
                 <w:lang w:eastAsia="zh-CN"/>
               </w:rPr>
+              <w:lastRenderedPageBreak/>
               <w:t>top5</w:t>
             </w:r>
           </w:p>
@@ -12594,7 +12592,6 @@
                 <w:color w:val="000000"/>
                 <w:lang w:eastAsia="zh-CN"/>
               </w:rPr>
-              <w:lastRenderedPageBreak/>
               <w:t>top6</w:t>
             </w:r>
           </w:p>
@@ -13388,7 +13385,7 @@
           </mc:Choice>
           <mc:Fallback>
             <w:pict>
-              <v:roundrect w14:anchorId="546E768F" id="Rounded Rectangle 13" o:spid="_x0000_s1026" style="position:absolute;margin-left:170.9pt;margin-top:19.6pt;width:55.5pt;height:135pt;z-index:251657216;visibility:visible;mso-wrap-style:square;mso-wrap-distance-left:9pt;mso-wrap-distance-top:0;mso-wrap-distance-right:9pt;mso-wrap-distance-bottom:0;mso-position-horizontal:absolute;mso-position-horizontal-relative:text;mso-position-vertical:absolute;mso-position-vertical-relative:text;v-text-anchor:middle" arcsize="10923f" o:gfxdata="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" filled="f" strokecolor="#243f60 [1604]" strokeweight="2pt"/>
+              <v:roundrect w14:anchorId="69D2A861" id="Rounded Rectangle 13" o:spid="_x0000_s1026" style="position:absolute;margin-left:170.9pt;margin-top:19.6pt;width:55.5pt;height:135pt;z-index:251657216;visibility:visible;mso-wrap-style:square;mso-wrap-distance-left:9pt;mso-wrap-distance-top:0;mso-wrap-distance-right:9pt;mso-wrap-distance-bottom:0;mso-position-horizontal:absolute;mso-position-horizontal-relative:text;mso-position-vertical:absolute;mso-position-vertical-relative:text;v-text-anchor:middle" arcsize="10923f" o:gfxdata="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" filled="f" strokecolor="#243f60 [1604]" strokeweight="2pt"/>
             </w:pict>
           </mc:Fallback>
         </mc:AlternateContent>
@@ -13883,6 +13880,7 @@
                 <w:color w:val="000000"/>
                 <w:lang w:eastAsia="zh-CN"/>
               </w:rPr>
+              <w:lastRenderedPageBreak/>
               <w:t xml:space="preserve">PP </w:t>
             </w:r>
           </w:p>
@@ -14056,7 +14054,6 @@
                 <w:color w:val="000000"/>
                 <w:lang w:eastAsia="zh-CN"/>
               </w:rPr>
-              <w:lastRenderedPageBreak/>
               <w:t xml:space="preserve">VP </w:t>
             </w:r>
           </w:p>
@@ -18083,16 +18080,8 @@
                 <w:color w:val="000000"/>
                 <w:lang w:eastAsia="zh-CN"/>
               </w:rPr>
-              <w:t xml:space="preserve">VP </w:t>
-            </w:r>
-            <w:r>
-              <w:rPr>
-                <w:rFonts w:ascii="Calibri" w:eastAsia="Times New Roman" w:hAnsi="Calibri" w:cs="Times New Roman"/>
-                <w:color w:val="000000"/>
-                <w:lang w:eastAsia="zh-CN"/>
-              </w:rPr>
               <w:lastRenderedPageBreak/>
-              <w:t xml:space="preserve">ADVP </w:t>
+              <w:t xml:space="preserve">VP ADVP </w:t>
             </w:r>
           </w:p>
         </w:tc>
@@ -18126,7 +18115,6 @@
                 <w:color w:val="000000"/>
                 <w:lang w:eastAsia="zh-CN"/>
               </w:rPr>
-              <w:lastRenderedPageBreak/>
               <w:t>0</w:t>
             </w:r>
           </w:p>
@@ -18266,7 +18254,6 @@
                 <w:color w:val="000000"/>
                 <w:lang w:eastAsia="zh-CN"/>
               </w:rPr>
-              <w:lastRenderedPageBreak/>
               <w:t xml:space="preserve">ADJP NP </w:t>
             </w:r>
           </w:p>
@@ -28712,10 +28699,7 @@
         </w:numPr>
       </w:pPr>
       <w:r>
-        <w:t xml:space="preserve">? </w:t>
-      </w:r>
-      <w:r>
-        <w:t xml:space="preserve">Rule </w:t>
+        <w:t xml:space="preserve">? Rule </w:t>
       </w:r>
       <w:r>
         <w:t>3 (not considered)</w:t>
@@ -32710,8 +32694,6 @@
       <w:pPr>
         <w:pStyle w:val="Heading2"/>
       </w:pPr>
-      <w:bookmarkStart w:id="0" w:name="_GoBack"/>
-      <w:bookmarkEnd w:id="0"/>
       <w:r>
         <w:t>TODO</w:t>
       </w:r>
@@ -33028,17 +33010,7 @@
           <w:szCs w:val="20"/>
           <w:shd w:val="clear" w:color="auto" w:fill="FFFFFF"/>
         </w:rPr>
-        <w:t xml:space="preserve">[2] </w:t>
-      </w:r>
-      <w:r>
-        <w:rPr>
-          <w:rFonts w:ascii="Arial" w:hAnsi="Arial" w:cs="Arial"/>
-          <w:color w:val="222222"/>
-          <w:sz w:val="20"/>
-          <w:szCs w:val="20"/>
-          <w:shd w:val="clear" w:color="auto" w:fill="FFFFFF"/>
-        </w:rPr>
-        <w:t>Pei-ying, Zhang, and Li Cun-he. "Automatic text summarization based on sentences clustering and extraction."</w:t>
+        <w:t>[2] Pei-ying, Zhang, and Li Cun-he. "Automatic text summarization based on sentences clustering and extraction."</w:t>
       </w:r>
       <w:r>
         <w:rPr>
@@ -33092,17 +33064,7 @@
           <w:szCs w:val="20"/>
           <w:shd w:val="clear" w:color="auto" w:fill="FFFFFF"/>
         </w:rPr>
-        <w:t xml:space="preserve">[3] </w:t>
-      </w:r>
-      <w:r>
-        <w:rPr>
-          <w:rFonts w:ascii="Arial" w:hAnsi="Arial" w:cs="Arial"/>
-          <w:color w:val="222222"/>
-          <w:sz w:val="20"/>
-          <w:szCs w:val="20"/>
-          <w:shd w:val="clear" w:color="auto" w:fill="FFFFFF"/>
-        </w:rPr>
-        <w:t>Wan, Xiaojun, and Jianwu Yang. "Multi-document summarization using cluster-based link analysis."</w:t>
+        <w:t>[3] Wan, Xiaojun, and Jianwu Yang. "Multi-document summarization using cluster-based link analysis."</w:t>
       </w:r>
       <w:r>
         <w:rPr>
@@ -38171,11 +38133,11 @@
           <c:showBubbleSize val="0"/>
         </c:dLbls>
         <c:smooth val="0"/>
-        <c:axId val="167269856"/>
-        <c:axId val="266864968"/>
+        <c:axId val="199765808"/>
+        <c:axId val="142311008"/>
       </c:lineChart>
       <c:catAx>
-        <c:axId val="167269856"/>
+        <c:axId val="199765808"/>
         <c:scaling>
           <c:orientation val="minMax"/>
         </c:scaling>
@@ -38218,7 +38180,7 @@
             <a:endParaRPr lang="en-US"/>
           </a:p>
         </c:txPr>
-        <c:crossAx val="266864968"/>
+        <c:crossAx val="142311008"/>
         <c:crosses val="autoZero"/>
         <c:auto val="1"/>
         <c:lblAlgn val="ctr"/>
@@ -38226,7 +38188,7 @@
         <c:noMultiLvlLbl val="0"/>
       </c:catAx>
       <c:valAx>
-        <c:axId val="266864968"/>
+        <c:axId val="142311008"/>
         <c:scaling>
           <c:orientation val="minMax"/>
         </c:scaling>
@@ -38332,7 +38294,7 @@
             <a:endParaRPr lang="en-US"/>
           </a:p>
         </c:txPr>
-        <c:crossAx val="167269856"/>
+        <c:crossAx val="199765808"/>
         <c:crosses val="autoZero"/>
         <c:crossBetween val="between"/>
       </c:valAx>
@@ -39480,11 +39442,11 @@
           <c:showBubbleSize val="0"/>
         </c:dLbls>
         <c:smooth val="0"/>
-        <c:axId val="261815400"/>
-        <c:axId val="312361888"/>
+        <c:axId val="207433128"/>
+        <c:axId val="207433520"/>
       </c:lineChart>
       <c:catAx>
-        <c:axId val="261815400"/>
+        <c:axId val="207433128"/>
         <c:scaling>
           <c:orientation val="minMax"/>
         </c:scaling>
@@ -39527,7 +39489,7 @@
             <a:endParaRPr lang="en-US"/>
           </a:p>
         </c:txPr>
-        <c:crossAx val="312361888"/>
+        <c:crossAx val="207433520"/>
         <c:crosses val="autoZero"/>
         <c:auto val="1"/>
         <c:lblAlgn val="ctr"/>
@@ -39535,7 +39497,7 @@
         <c:noMultiLvlLbl val="0"/>
       </c:catAx>
       <c:valAx>
-        <c:axId val="312361888"/>
+        <c:axId val="207433520"/>
         <c:scaling>
           <c:orientation val="minMax"/>
         </c:scaling>
@@ -39641,7 +39603,7 @@
             <a:endParaRPr lang="en-US"/>
           </a:p>
         </c:txPr>
-        <c:crossAx val="261815400"/>
+        <c:crossAx val="207433128"/>
         <c:crosses val="autoZero"/>
         <c:crossBetween val="between"/>
       </c:valAx>
@@ -40645,11 +40607,11 @@
           <c:showBubbleSize val="0"/>
         </c:dLbls>
         <c:smooth val="0"/>
-        <c:axId val="315972264"/>
-        <c:axId val="246137664"/>
+        <c:axId val="207434304"/>
+        <c:axId val="207434696"/>
       </c:lineChart>
       <c:catAx>
-        <c:axId val="315972264"/>
+        <c:axId val="207434304"/>
         <c:scaling>
           <c:orientation val="minMax"/>
         </c:scaling>
@@ -40692,7 +40654,7 @@
             <a:endParaRPr lang="en-US"/>
           </a:p>
         </c:txPr>
-        <c:crossAx val="246137664"/>
+        <c:crossAx val="207434696"/>
         <c:crosses val="autoZero"/>
         <c:auto val="1"/>
         <c:lblAlgn val="ctr"/>
@@ -40700,7 +40662,7 @@
         <c:noMultiLvlLbl val="0"/>
       </c:catAx>
       <c:valAx>
-        <c:axId val="246137664"/>
+        <c:axId val="207434696"/>
         <c:scaling>
           <c:orientation val="minMax"/>
         </c:scaling>
@@ -40806,7 +40768,7 @@
             <a:endParaRPr lang="en-US"/>
           </a:p>
         </c:txPr>
-        <c:crossAx val="315972264"/>
+        <c:crossAx val="207434304"/>
         <c:crosses val="autoZero"/>
         <c:crossBetween val="between"/>
       </c:valAx>
@@ -41229,11 +41191,11 @@
           <c:showBubbleSize val="0"/>
         </c:dLbls>
         <c:smooth val="0"/>
-        <c:axId val="246138448"/>
-        <c:axId val="246138840"/>
+        <c:axId val="203190648"/>
+        <c:axId val="203191040"/>
       </c:lineChart>
       <c:catAx>
-        <c:axId val="246138448"/>
+        <c:axId val="203190648"/>
         <c:scaling>
           <c:orientation val="minMax"/>
         </c:scaling>
@@ -41276,7 +41238,7 @@
             <a:endParaRPr lang="en-US"/>
           </a:p>
         </c:txPr>
-        <c:crossAx val="246138840"/>
+        <c:crossAx val="203191040"/>
         <c:crosses val="autoZero"/>
         <c:auto val="1"/>
         <c:lblAlgn val="ctr"/>
@@ -41284,7 +41246,7 @@
         <c:noMultiLvlLbl val="0"/>
       </c:catAx>
       <c:valAx>
-        <c:axId val="246138840"/>
+        <c:axId val="203191040"/>
         <c:scaling>
           <c:orientation val="minMax"/>
         </c:scaling>
@@ -41390,7 +41352,7 @@
             <a:endParaRPr lang="en-US"/>
           </a:p>
         </c:txPr>
-        <c:crossAx val="246138448"/>
+        <c:crossAx val="203190648"/>
         <c:crosses val="autoZero"/>
         <c:crossBetween val="between"/>
       </c:valAx>
@@ -42124,11 +42086,11 @@
           <c:showBubbleSize val="0"/>
         </c:dLbls>
         <c:smooth val="0"/>
-        <c:axId val="167126152"/>
-        <c:axId val="167126544"/>
+        <c:axId val="294097608"/>
+        <c:axId val="295957104"/>
       </c:lineChart>
       <c:catAx>
-        <c:axId val="167126152"/>
+        <c:axId val="294097608"/>
         <c:scaling>
           <c:orientation val="minMax"/>
         </c:scaling>
@@ -42171,7 +42133,7 @@
             <a:endParaRPr lang="en-US"/>
           </a:p>
         </c:txPr>
-        <c:crossAx val="167126544"/>
+        <c:crossAx val="295957104"/>
         <c:crosses val="autoZero"/>
         <c:auto val="1"/>
         <c:lblAlgn val="ctr"/>
@@ -42179,7 +42141,7 @@
         <c:noMultiLvlLbl val="0"/>
       </c:catAx>
       <c:valAx>
-        <c:axId val="167126544"/>
+        <c:axId val="295957104"/>
         <c:scaling>
           <c:orientation val="minMax"/>
         </c:scaling>
@@ -42285,7 +42247,7 @@
             <a:endParaRPr lang="en-US"/>
           </a:p>
         </c:txPr>
-        <c:crossAx val="167126152"/>
+        <c:crossAx val="294097608"/>
         <c:crosses val="autoZero"/>
         <c:crossBetween val="between"/>
       </c:valAx>
@@ -43500,11 +43462,11 @@
           <c:showBubbleSize val="0"/>
         </c:dLbls>
         <c:smooth val="0"/>
-        <c:axId val="267610600"/>
-        <c:axId val="267610208"/>
+        <c:axId val="295957496"/>
+        <c:axId val="61939448"/>
       </c:lineChart>
       <c:catAx>
-        <c:axId val="267610600"/>
+        <c:axId val="295957496"/>
         <c:scaling>
           <c:orientation val="minMax"/>
         </c:scaling>
@@ -43547,7 +43509,7 @@
             <a:endParaRPr lang="en-US"/>
           </a:p>
         </c:txPr>
-        <c:crossAx val="267610208"/>
+        <c:crossAx val="61939448"/>
         <c:crosses val="autoZero"/>
         <c:auto val="1"/>
         <c:lblAlgn val="ctr"/>
@@ -43555,7 +43517,7 @@
         <c:noMultiLvlLbl val="0"/>
       </c:catAx>
       <c:valAx>
-        <c:axId val="267610208"/>
+        <c:axId val="61939448"/>
         <c:scaling>
           <c:orientation val="minMax"/>
         </c:scaling>
@@ -43661,7 +43623,7 @@
             <a:endParaRPr lang="en-US"/>
           </a:p>
         </c:txPr>
-        <c:crossAx val="267610600"/>
+        <c:crossAx val="295957496"/>
         <c:crosses val="autoZero"/>
         <c:crossBetween val="between"/>
       </c:valAx>
@@ -47365,7 +47327,7 @@
 </file>
 
 <file path=customXml/itemProps1.xml><?xml version="1.0" encoding="utf-8"?>
-<ds:datastoreItem xmlns:ds="http://schemas.openxmlformats.org/officeDocument/2006/customXml" ds:itemID="{6DBEF0EC-7E23-4FBB-A110-3FF96D72CCB8}">
+<ds:datastoreItem xmlns:ds="http://schemas.openxmlformats.org/officeDocument/2006/customXml" ds:itemID="{22D06CF2-A8CD-4855-BAD8-799BD8644F2E}">
   <ds:schemaRefs>
     <ds:schemaRef ds:uri="http://schemas.openxmlformats.org/officeDocument/2006/bibliography"/>
   </ds:schemaRefs>

</xml_diff>